<commit_message>
getting our first proposal draft out - sending out when2meet
</commit_message>
<xml_diff>
--- a/Dissertation Proposal/Restructure process/Dissertation Proposal Section Drafts/Combined final draft elements/Proposed Study 3.docx
+++ b/Dissertation Proposal/Restructure process/Dissertation Proposal Section Drafts/Combined final draft elements/Proposed Study 3.docx
@@ -446,9 +446,8 @@
         <w:rPr>
           <w:rFonts w:ascii="Calibri" w:eastAsia="Calibri" w:hAnsi="Calibri" w:cs="Times New Roman"/>
           <w:sz w:val="24"/>
-          <w:highlight w:val="yellow"/>
-        </w:rPr>
-        <w:t>____</w:t>
+        </w:rPr>
+        <w:t>210</w:t>
       </w:r>
       <w:r>
         <w:rPr>
@@ -558,23 +557,7 @@
           <w:rFonts w:ascii="Calibri" w:eastAsia="Calibri" w:hAnsi="Calibri" w:cs="Times New Roman"/>
           <w:sz w:val="24"/>
         </w:rPr>
-        <w:t xml:space="preserve">e asked to select categories that best </w:t>
-      </w:r>
-      <w:proofErr w:type="gramStart"/>
-      <w:r>
-        <w:rPr>
-          <w:rFonts w:ascii="Calibri" w:eastAsia="Calibri" w:hAnsi="Calibri" w:cs="Times New Roman"/>
-          <w:sz w:val="24"/>
-        </w:rPr>
-        <w:t>described</w:t>
-      </w:r>
-      <w:proofErr w:type="gramEnd"/>
-      <w:r>
-        <w:rPr>
-          <w:rFonts w:ascii="Calibri" w:eastAsia="Calibri" w:hAnsi="Calibri" w:cs="Times New Roman"/>
-          <w:sz w:val="24"/>
-        </w:rPr>
-        <w:t xml:space="preserve"> their race/ethnicity. </w:t>
+        <w:t xml:space="preserve">e asked to select categories that best described their race/ethnicity. </w:t>
       </w:r>
       <w:r>
         <w:rPr>
@@ -595,30 +578,14 @@
           <w:rFonts w:ascii="Calibri" w:eastAsia="Calibri" w:hAnsi="Calibri" w:cs="Times New Roman"/>
           <w:sz w:val="24"/>
         </w:rPr>
-        <w:t xml:space="preserve"> also </w:t>
-      </w:r>
-      <w:proofErr w:type="gramStart"/>
-      <w:r>
-        <w:rPr>
-          <w:rFonts w:ascii="Calibri" w:eastAsia="Calibri" w:hAnsi="Calibri" w:cs="Times New Roman"/>
-          <w:sz w:val="24"/>
-        </w:rPr>
-        <w:t>self-</w:t>
-      </w:r>
-      <w:r>
-        <w:rPr>
-          <w:rFonts w:ascii="Calibri" w:eastAsia="Calibri" w:hAnsi="Calibri" w:cs="Times New Roman"/>
-          <w:sz w:val="24"/>
-        </w:rPr>
-        <w:t>selected</w:t>
-      </w:r>
-      <w:proofErr w:type="gramEnd"/>
-      <w:r>
-        <w:rPr>
-          <w:rFonts w:ascii="Calibri" w:eastAsia="Calibri" w:hAnsi="Calibri" w:cs="Times New Roman"/>
-          <w:sz w:val="24"/>
-        </w:rPr>
-        <w:t xml:space="preserve"> their preferred gender identity</w:t>
+        <w:t xml:space="preserve"> also self-</w:t>
+      </w:r>
+      <w:r>
+        <w:rPr>
+          <w:rFonts w:ascii="Calibri" w:eastAsia="Calibri" w:hAnsi="Calibri" w:cs="Times New Roman"/>
+          <w:sz w:val="24"/>
+        </w:rPr>
+        <w:t>selected their preferred gender identity</w:t>
       </w:r>
       <w:r>
         <w:rPr>
@@ -2391,31 +2358,7 @@
           <w:highlight w:val="yellow"/>
           <w14:ligatures w14:val="none"/>
         </w:rPr>
-        <w:t xml:space="preserve">Morris, MacLean, Chew, and </w:t>
-      </w:r>
-      <w:proofErr w:type="spellStart"/>
-      <w:r>
-        <w:rPr>
-          <w:rFonts w:ascii="Calibri" w:eastAsia="Calibri" w:hAnsi="Calibri" w:cs="Times New Roman"/>
-          <w:kern w:val="0"/>
-          <w:sz w:val="24"/>
-          <w:szCs w:val="24"/>
-          <w:highlight w:val="yellow"/>
-          <w14:ligatures w14:val="none"/>
-        </w:rPr>
-        <w:t>Littenberg</w:t>
-      </w:r>
-      <w:proofErr w:type="spellEnd"/>
-      <w:r>
-        <w:rPr>
-          <w:rFonts w:ascii="Calibri" w:eastAsia="Calibri" w:hAnsi="Calibri" w:cs="Times New Roman"/>
-          <w:kern w:val="0"/>
-          <w:sz w:val="24"/>
-          <w:szCs w:val="24"/>
-          <w:highlight w:val="yellow"/>
-          <w14:ligatures w14:val="none"/>
-        </w:rPr>
-        <w:t xml:space="preserve"> (2006)</w:t>
+        <w:t>Morris, MacLean, Chew, and Littenberg (2006)</w:t>
       </w:r>
       <w:r>
         <w:rPr>
@@ -2868,47 +2811,7 @@
           <w:szCs w:val="24"/>
           <w:highlight w:val="yellow"/>
         </w:rPr>
-        <w:t xml:space="preserve">Faul, </w:t>
-      </w:r>
-      <w:proofErr w:type="spellStart"/>
-      <w:r>
-        <w:rPr>
-          <w:rFonts w:ascii="Calibri" w:eastAsia="Calibri" w:hAnsi="Calibri" w:cs="Times New Roman"/>
-          <w:sz w:val="24"/>
-          <w:szCs w:val="24"/>
-          <w:highlight w:val="yellow"/>
-        </w:rPr>
-        <w:t>Erdfelder</w:t>
-      </w:r>
-      <w:proofErr w:type="spellEnd"/>
-      <w:r>
-        <w:rPr>
-          <w:rFonts w:ascii="Calibri" w:eastAsia="Calibri" w:hAnsi="Calibri" w:cs="Times New Roman"/>
-          <w:sz w:val="24"/>
-          <w:szCs w:val="24"/>
-          <w:highlight w:val="yellow"/>
-        </w:rPr>
-        <w:t xml:space="preserve">, Lang, and Buchner, 2007; Faul, </w:t>
-      </w:r>
-      <w:proofErr w:type="spellStart"/>
-      <w:r>
-        <w:rPr>
-          <w:rFonts w:ascii="Calibri" w:eastAsia="Calibri" w:hAnsi="Calibri" w:cs="Times New Roman"/>
-          <w:sz w:val="24"/>
-          <w:szCs w:val="24"/>
-          <w:highlight w:val="yellow"/>
-        </w:rPr>
-        <w:t>Erdfelder</w:t>
-      </w:r>
-      <w:proofErr w:type="spellEnd"/>
-      <w:r>
-        <w:rPr>
-          <w:rFonts w:ascii="Calibri" w:eastAsia="Calibri" w:hAnsi="Calibri" w:cs="Times New Roman"/>
-          <w:sz w:val="24"/>
-          <w:szCs w:val="24"/>
-          <w:highlight w:val="yellow"/>
-        </w:rPr>
-        <w:t>, Buchner, and Lang, 2009</w:t>
+        <w:t>Faul, Erdfelder, Lang, and Buchner, 2007; Faul, Erdfelder, Buchner, and Lang, 2009</w:t>
       </w:r>
       <w:r>
         <w:rPr>
@@ -4743,15 +4646,20 @@
 </file>
 
 <file path=customXml/item1.xml><?xml version="1.0" encoding="utf-8"?>
-<?mso-contentType ?>
-<FormTemplates xmlns="http://schemas.microsoft.com/sharepoint/v3/contenttype/forms">
-  <Display>DocumentLibraryForm</Display>
-  <Edit>DocumentLibraryForm</Edit>
-  <New>DocumentLibraryForm</New>
-</FormTemplates>
+<p:properties xmlns:p="http://schemas.microsoft.com/office/2006/metadata/properties" xmlns:xsi="http://www.w3.org/2001/XMLSchema-instance" xmlns:pc="http://schemas.microsoft.com/office/infopath/2007/PartnerControls">
+  <documentManagement>
+    <_ip_UnifiedCompliancePolicyUIAction xmlns="http://schemas.microsoft.com/sharepoint/v3" xsi:nil="true"/>
+    <_ip_UnifiedCompliancePolicyProperties xmlns="http://schemas.microsoft.com/sharepoint/v3" xsi:nil="true"/>
+    <_activity xmlns="6015b09f-5043-4f49-8a7b-9772bd5932db" xsi:nil="true"/>
+  </documentManagement>
+</p:properties>
 </file>
 
 <file path=customXml/item2.xml><?xml version="1.0" encoding="utf-8"?>
+<b:Sources xmlns:b="http://schemas.openxmlformats.org/officeDocument/2006/bibliography" xmlns="http://schemas.openxmlformats.org/officeDocument/2006/bibliography" SelectedStyle="\APASixthEditionOfficeOnline.xsl" StyleName="APA" Version="6"/>
+</file>
+
+<file path=customXml/item3.xml><?xml version="1.0" encoding="utf-8"?>
 <ct:contentTypeSchema xmlns:ct="http://schemas.microsoft.com/office/2006/metadata/contentType" xmlns:ma="http://schemas.microsoft.com/office/2006/metadata/properties/metaAttributes" ct:_="" ma:_="" ma:contentTypeName="Document" ma:contentTypeID="0x0101007402516817E1A7498C41FD15FE0A9B79" ma:contentTypeVersion="18" ma:contentTypeDescription="Create a new document." ma:contentTypeScope="" ma:versionID="d1edb8ae1068c066e3aa67851cd24313">
   <xsd:schema xmlns:xsd="http://www.w3.org/2001/XMLSchema" xmlns:xs="http://www.w3.org/2001/XMLSchema" xmlns:p="http://schemas.microsoft.com/office/2006/metadata/properties" xmlns:ns1="http://schemas.microsoft.com/sharepoint/v3" xmlns:ns3="6015b09f-5043-4f49-8a7b-9772bd5932db" xmlns:ns4="e31052eb-2b6e-4c50-9a35-05cb7ca444e7" targetNamespace="http://schemas.microsoft.com/office/2006/metadata/properties" ma:root="true" ma:fieldsID="ae4a153232ce27f936899b0a16c01a76" ns1:_="" ns3:_="" ns4:_="">
     <xsd:import namespace="http://schemas.microsoft.com/sharepoint/v3"/>
@@ -5009,29 +4917,35 @@
 </ct:contentTypeSchema>
 </file>
 
-<file path=customXml/item3.xml><?xml version="1.0" encoding="utf-8"?>
-<b:Sources xmlns:b="http://schemas.openxmlformats.org/officeDocument/2006/bibliography" xmlns="http://schemas.openxmlformats.org/officeDocument/2006/bibliography" SelectedStyle="\APASixthEditionOfficeOnline.xsl" StyleName="APA" Version="6"/>
-</file>
-
 <file path=customXml/item4.xml><?xml version="1.0" encoding="utf-8"?>
-<p:properties xmlns:p="http://schemas.microsoft.com/office/2006/metadata/properties" xmlns:xsi="http://www.w3.org/2001/XMLSchema-instance" xmlns:pc="http://schemas.microsoft.com/office/infopath/2007/PartnerControls">
-  <documentManagement>
-    <_ip_UnifiedCompliancePolicyUIAction xmlns="http://schemas.microsoft.com/sharepoint/v3" xsi:nil="true"/>
-    <_ip_UnifiedCompliancePolicyProperties xmlns="http://schemas.microsoft.com/sharepoint/v3" xsi:nil="true"/>
-    <_activity xmlns="6015b09f-5043-4f49-8a7b-9772bd5932db" xsi:nil="true"/>
-  </documentManagement>
-</p:properties>
+<?mso-contentType ?>
+<FormTemplates xmlns="http://schemas.microsoft.com/sharepoint/v3/contenttype/forms">
+  <Display>DocumentLibraryForm</Display>
+  <Edit>DocumentLibraryForm</Edit>
+  <New>DocumentLibraryForm</New>
+</FormTemplates>
 </file>
 
 <file path=customXml/itemProps1.xml><?xml version="1.0" encoding="utf-8"?>
-<ds:datastoreItem xmlns:ds="http://schemas.openxmlformats.org/officeDocument/2006/customXml" ds:itemID="{370C9932-052A-4234-B377-CD6828F126DD}">
+<ds:datastoreItem xmlns:ds="http://schemas.openxmlformats.org/officeDocument/2006/customXml" ds:itemID="{21B7DAEB-1464-40C2-A52C-8AD4BE0C9E8F}">
   <ds:schemaRefs>
-    <ds:schemaRef ds:uri="http://schemas.microsoft.com/sharepoint/v3/contenttype/forms"/>
+    <ds:schemaRef ds:uri="http://schemas.microsoft.com/office/2006/metadata/properties"/>
+    <ds:schemaRef ds:uri="http://schemas.microsoft.com/office/infopath/2007/PartnerControls"/>
+    <ds:schemaRef ds:uri="http://schemas.microsoft.com/sharepoint/v3"/>
+    <ds:schemaRef ds:uri="6015b09f-5043-4f49-8a7b-9772bd5932db"/>
   </ds:schemaRefs>
 </ds:datastoreItem>
 </file>
 
 <file path=customXml/itemProps2.xml><?xml version="1.0" encoding="utf-8"?>
+<ds:datastoreItem xmlns:ds="http://schemas.openxmlformats.org/officeDocument/2006/customXml" ds:itemID="{E76CBE9A-B066-4229-813B-EB59CD54C56B}">
+  <ds:schemaRefs>
+    <ds:schemaRef ds:uri="http://schemas.openxmlformats.org/officeDocument/2006/bibliography"/>
+  </ds:schemaRefs>
+</ds:datastoreItem>
+</file>
+
+<file path=customXml/itemProps3.xml><?xml version="1.0" encoding="utf-8"?>
 <ds:datastoreItem xmlns:ds="http://schemas.openxmlformats.org/officeDocument/2006/customXml" ds:itemID="{C6EFD1AA-79DC-4D68-94B0-05633BB8F7BB}">
   <ds:schemaRefs>
     <ds:schemaRef ds:uri="http://schemas.microsoft.com/office/2006/metadata/contentType"/>
@@ -5051,21 +4965,10 @@
 </ds:datastoreItem>
 </file>
 
-<file path=customXml/itemProps3.xml><?xml version="1.0" encoding="utf-8"?>
-<ds:datastoreItem xmlns:ds="http://schemas.openxmlformats.org/officeDocument/2006/customXml" ds:itemID="{E76CBE9A-B066-4229-813B-EB59CD54C56B}">
+<file path=customXml/itemProps4.xml><?xml version="1.0" encoding="utf-8"?>
+<ds:datastoreItem xmlns:ds="http://schemas.openxmlformats.org/officeDocument/2006/customXml" ds:itemID="{370C9932-052A-4234-B377-CD6828F126DD}">
   <ds:schemaRefs>
-    <ds:schemaRef ds:uri="http://schemas.openxmlformats.org/officeDocument/2006/bibliography"/>
-  </ds:schemaRefs>
-</ds:datastoreItem>
-</file>
-
-<file path=customXml/itemProps4.xml><?xml version="1.0" encoding="utf-8"?>
-<ds:datastoreItem xmlns:ds="http://schemas.openxmlformats.org/officeDocument/2006/customXml" ds:itemID="{21B7DAEB-1464-40C2-A52C-8AD4BE0C9E8F}">
-  <ds:schemaRefs>
-    <ds:schemaRef ds:uri="http://schemas.microsoft.com/office/2006/metadata/properties"/>
-    <ds:schemaRef ds:uri="http://schemas.microsoft.com/office/infopath/2007/PartnerControls"/>
-    <ds:schemaRef ds:uri="http://schemas.microsoft.com/sharepoint/v3"/>
-    <ds:schemaRef ds:uri="6015b09f-5043-4f49-8a7b-9772bd5932db"/>
+    <ds:schemaRef ds:uri="http://schemas.microsoft.com/sharepoint/v3/contenttype/forms"/>
   </ds:schemaRefs>
 </ds:datastoreItem>
 </file>
</xml_diff>